<commit_message>
Update cours Génie logiciel du commerce
</commit_message>
<xml_diff>
--- a/Session_Automne_2023/Génie logiciel du commerce électronique (INF37607-MS)/Travaux Pratiques/TP1/Solution/Solution_TP1_37607_A2023.docx
+++ b/Session_Automne_2023/Génie logiciel du commerce électronique (INF37607-MS)/Travaux Pratiques/TP1/Solution/Solution_TP1_37607_A2023.docx
@@ -309,6 +309,7 @@
       </w:pPr>
       <w:r>
         <w:rPr>
+          <w:noProof/>
           <w:sz w:val="24"/>
         </w:rPr>
         <w:drawing>
@@ -567,12 +568,15 @@
       </w:pPr>
     </w:p>
     <w:p>
+      <w:pPr>
+        <w:ind w:left="-284"/>
+      </w:pPr>
       <w:r>
         <w:drawing>
-          <wp:inline distT="0" distB="0" distL="0" distR="0" wp14:anchorId="4A5C2F66" wp14:editId="6CD0FFA7">
-            <wp:extent cx="8229600" cy="1772285"/>
-            <wp:effectExtent l="0" t="0" r="0" b="0"/>
-            <wp:docPr id="1826891106" name="Image 1" descr="Une image contenant texte, diagramme, ligne, Police&#10;&#10;Description générée automatiquement"/>
+          <wp:inline distT="0" distB="0" distL="0" distR="0" wp14:anchorId="14C13A0B" wp14:editId="0598386F">
+            <wp:extent cx="8679180" cy="2156460"/>
+            <wp:effectExtent l="0" t="0" r="7620" b="0"/>
+            <wp:docPr id="672061495" name="Image 1" descr="Une image contenant texte, diagramme, ligne, Police&#10;&#10;Description générée automatiquement"/>
             <wp:cNvGraphicFramePr>
               <a:graphicFrameLocks xmlns:a="http://schemas.openxmlformats.org/drawingml/2006/main" noChangeAspect="1"/>
             </wp:cNvGraphicFramePr>
@@ -580,7 +584,7 @@
               <a:graphicData uri="http://schemas.openxmlformats.org/drawingml/2006/picture">
                 <pic:pic xmlns:pic="http://schemas.openxmlformats.org/drawingml/2006/picture">
                   <pic:nvPicPr>
-                    <pic:cNvPr id="1826891106" name="Image 1" descr="Une image contenant texte, diagramme, ligne, Police&#10;&#10;Description générée automatiquement"/>
+                    <pic:cNvPr id="672061495" name="Image 1" descr="Une image contenant texte, diagramme, ligne, Police&#10;&#10;Description générée automatiquement"/>
                     <pic:cNvPicPr/>
                   </pic:nvPicPr>
                   <pic:blipFill>
@@ -592,7 +596,7 @@
                   <pic:spPr>
                     <a:xfrm>
                       <a:off x="0" y="0"/>
-                      <a:ext cx="8229600" cy="1772285"/>
+                      <a:ext cx="8679180" cy="2156460"/>
                     </a:xfrm>
                     <a:prstGeom prst="rect">
                       <a:avLst/>
@@ -647,6 +651,7 @@
         <w:rPr>
           <w:bCs w:val="0"/>
         </w:rPr>
+        <w:lastRenderedPageBreak/>
         <w:t>2.</w:t>
       </w:r>
       <w:r>
@@ -676,14 +681,14 @@
       </w:pPr>
       <w:r>
         <w:rPr>
+          <w:noProof/>
           <w:sz w:val="24"/>
         </w:rPr>
-        <w:lastRenderedPageBreak/>
         <w:drawing>
-          <wp:inline distT="0" distB="0" distL="0" distR="0" wp14:anchorId="58C1A214" wp14:editId="69122E5D">
-            <wp:extent cx="9296400" cy="4175760"/>
-            <wp:effectExtent l="0" t="0" r="0" b="0"/>
-            <wp:docPr id="661552348" name="Image 1" descr="Une image contenant texte, capture d’écran, diagramme, ligne&#10;&#10;Description générée automatiquement"/>
+          <wp:inline distT="0" distB="0" distL="0" distR="0" wp14:anchorId="49EAE153" wp14:editId="1692A9E4">
+            <wp:extent cx="9342120" cy="4183380"/>
+            <wp:effectExtent l="0" t="0" r="0" b="7620"/>
+            <wp:docPr id="1623072507" name="Image 1" descr="Une image contenant texte, capture d’écran, diagramme, ligne&#10;&#10;Description générée automatiquement"/>
             <wp:cNvGraphicFramePr>
               <a:graphicFrameLocks xmlns:a="http://schemas.openxmlformats.org/drawingml/2006/main" noChangeAspect="1"/>
             </wp:cNvGraphicFramePr>
@@ -691,7 +696,7 @@
               <a:graphicData uri="http://schemas.openxmlformats.org/drawingml/2006/picture">
                 <pic:pic xmlns:pic="http://schemas.openxmlformats.org/drawingml/2006/picture">
                   <pic:nvPicPr>
-                    <pic:cNvPr id="661552348" name="Image 1" descr="Une image contenant texte, capture d’écran, diagramme, ligne&#10;&#10;Description générée automatiquement"/>
+                    <pic:cNvPr id="1623072507" name="Image 1" descr="Une image contenant texte, capture d’écran, diagramme, ligne&#10;&#10;Description générée automatiquement"/>
                     <pic:cNvPicPr/>
                   </pic:nvPicPr>
                   <pic:blipFill>
@@ -703,7 +708,7 @@
                   <pic:spPr>
                     <a:xfrm>
                       <a:off x="0" y="0"/>
-                      <a:ext cx="9296400" cy="4175760"/>
+                      <a:ext cx="9342120" cy="4183380"/>
                     </a:xfrm>
                     <a:prstGeom prst="rect">
                       <a:avLst/>

</xml_diff>